<commit_message>
added readme file for branch b2
</commit_message>
<xml_diff>
--- a/Devops.docx
+++ b/Devops.docx
@@ -372,15 +372,7 @@
           <w:sz w:val="30"/>
           <w:szCs w:val="30"/>
         </w:rPr>
-        <w:t>1. Working</w:t>
-      </w:r>
-      <w:r>
-        <w:rPr>
-          <w:color w:val="C9211E"/>
-          <w:sz w:val="30"/>
-          <w:szCs w:val="30"/>
-        </w:rPr>
-        <w:t xml:space="preserve"> area</w:t>
+        <w:t>1. Working area</w:t>
       </w:r>
     </w:p>
     <w:p>
@@ -1071,15 +1063,7 @@
           <w:sz w:val="30"/>
           <w:szCs w:val="30"/>
         </w:rPr>
-        <w:t xml:space="preserve"> move</w:t>
-      </w:r>
-      <w:r>
-        <w:rPr>
-          <w:color w:val="C9211E"/>
-          <w:sz w:val="30"/>
-          <w:szCs w:val="30"/>
-        </w:rPr>
-        <w:t xml:space="preserve"> the file to local repository we use git commit and use git log to see if file has </w:t>
+        <w:t xml:space="preserve"> move the file to local repository we use git commit and use git log to see if file has </w:t>
       </w:r>
       <w:proofErr w:type="spellStart"/>
       <w:r>
@@ -1278,15 +1262,7 @@
           <w:sz w:val="30"/>
           <w:szCs w:val="30"/>
         </w:rPr>
-        <w:t xml:space="preserve"> file defines objects that should not be added to git repository. It will not </w:t>
-      </w:r>
-      <w:r>
-        <w:rPr>
-          <w:color w:val="C9211E"/>
-          <w:sz w:val="30"/>
-          <w:szCs w:val="30"/>
-        </w:rPr>
-        <w:t xml:space="preserve">show the files and folders in working area for file types defined in </w:t>
+        <w:t xml:space="preserve"> file defines objects that should not be added to git repository. It will not show the files and folders in working area for file types defined in </w:t>
       </w:r>
       <w:proofErr w:type="spellStart"/>
       <w:r>
@@ -1843,15 +1819,7 @@
           <w:sz w:val="30"/>
           <w:szCs w:val="30"/>
         </w:rPr>
-        <w:t xml:space="preserve"> reset –soft </w:t>
-      </w:r>
-      <w:r>
-        <w:rPr>
-          <w:color w:val="C9211E"/>
-          <w:sz w:val="30"/>
-          <w:szCs w:val="30"/>
-        </w:rPr>
-        <w:t>commit-id – deletes commit ids but preserves commit history and can be reverted to commit id later</w:t>
+        <w:t xml:space="preserve"> reset –soft commit-id – deletes commit ids but preserves commit history and can be reverted to commit id later</w:t>
       </w:r>
     </w:p>
     <w:p>
@@ -2029,15 +1997,7 @@
           <w:sz w:val="30"/>
           <w:szCs w:val="30"/>
         </w:rPr>
-        <w:t>Bit</w:t>
-      </w:r>
-      <w:r>
-        <w:rPr>
-          <w:color w:val="C9211E"/>
-          <w:sz w:val="30"/>
-          <w:szCs w:val="30"/>
-        </w:rPr>
-        <w:t>bucket</w:t>
+        <w:t>Bitbucket</w:t>
       </w:r>
       <w:proofErr w:type="spellEnd"/>
       <w:r>
@@ -2336,16 +2296,7 @@
           <w:sz w:val="18"/>
           <w:szCs w:val="30"/>
         </w:rPr>
-        <w:t>gi</w:t>
-      </w:r>
-      <w:r>
-        <w:rPr>
-          <w:rFonts w:ascii="Lucida Console" w:hAnsi="Lucida Console"/>
-          <w:color w:val="C9211E"/>
-          <w:sz w:val="18"/>
-          <w:szCs w:val="30"/>
-        </w:rPr>
-        <w:t>t</w:t>
+        <w:t>git</w:t>
       </w:r>
       <w:proofErr w:type="gramEnd"/>
       <w:r>
@@ -2506,15 +2457,7 @@
           <w:sz w:val="30"/>
           <w:szCs w:val="30"/>
         </w:rPr>
-        <w:t xml:space="preserve"> and click </w:t>
-      </w:r>
-      <w:r>
-        <w:rPr>
-          <w:color w:val="C9211E"/>
-          <w:sz w:val="30"/>
-          <w:szCs w:val="30"/>
-        </w:rPr>
-        <w:t>fork</w:t>
+        <w:t xml:space="preserve"> and click fork</w:t>
       </w:r>
     </w:p>
     <w:p/>
@@ -2667,15 +2610,7 @@
           <w:sz w:val="30"/>
           <w:szCs w:val="30"/>
         </w:rPr>
-        <w:t xml:space="preserve"> repo – pull request – new pull request – create pull request – add title and </w:t>
-      </w:r>
-      <w:r>
-        <w:rPr>
-          <w:color w:val="C9211E"/>
-          <w:sz w:val="30"/>
-          <w:szCs w:val="30"/>
-        </w:rPr>
-        <w:t>description and click on create pull request.</w:t>
+        <w:t xml:space="preserve"> repo – pull request – new pull request – create pull request – add title and description and click on create pull request.</w:t>
       </w:r>
     </w:p>
     <w:p/>
@@ -2695,6 +2630,50 @@
         </w:rPr>
         <w:t>5. Owner can now view pull request and merge changes if ok.</w:t>
       </w:r>
+    </w:p>
+    <w:p>
+      <w:pPr>
+        <w:rPr>
+          <w:color w:val="C9211E"/>
+          <w:sz w:val="30"/>
+          <w:szCs w:val="30"/>
+        </w:rPr>
+      </w:pPr>
+    </w:p>
+    <w:p>
+      <w:pPr>
+        <w:rPr>
+          <w:color w:val="C9211E"/>
+          <w:sz w:val="30"/>
+          <w:szCs w:val="30"/>
+        </w:rPr>
+      </w:pPr>
+    </w:p>
+    <w:p>
+      <w:pPr>
+        <w:rPr>
+          <w:color w:val="C9211E"/>
+          <w:sz w:val="30"/>
+          <w:szCs w:val="30"/>
+        </w:rPr>
+      </w:pPr>
+      <w:r>
+        <w:rPr>
+          <w:color w:val="C9211E"/>
+          <w:sz w:val="30"/>
+          <w:szCs w:val="30"/>
+        </w:rPr>
+        <w:t>Branching in Git:</w:t>
+      </w:r>
+    </w:p>
+    <w:p>
+      <w:pPr>
+        <w:rPr>
+          <w:color w:val="C9211E"/>
+          <w:sz w:val="30"/>
+          <w:szCs w:val="30"/>
+        </w:rPr>
+      </w:pPr>
     </w:p>
     <w:p>
       <w:pPr>

</xml_diff>

<commit_message>
devops documentation update on 19 dec
</commit_message>
<xml_diff>
--- a/Devops.docx
+++ b/Devops.docx
@@ -372,15 +372,7 @@
           <w:sz w:val="30"/>
           <w:szCs w:val="30"/>
         </w:rPr>
-        <w:t>1. Working</w:t>
-      </w:r>
-      <w:r>
-        <w:rPr>
-          <w:color w:val="C9211E"/>
-          <w:sz w:val="30"/>
-          <w:szCs w:val="30"/>
-        </w:rPr>
-        <w:t xml:space="preserve"> area</w:t>
+        <w:t>1. Working area</w:t>
       </w:r>
     </w:p>
     <w:p>
@@ -1071,15 +1063,7 @@
           <w:sz w:val="30"/>
           <w:szCs w:val="30"/>
         </w:rPr>
-        <w:t xml:space="preserve"> move</w:t>
-      </w:r>
-      <w:r>
-        <w:rPr>
-          <w:color w:val="C9211E"/>
-          <w:sz w:val="30"/>
-          <w:szCs w:val="30"/>
-        </w:rPr>
-        <w:t xml:space="preserve"> the file to local repository we use git commit and use git log to see if file has </w:t>
+        <w:t xml:space="preserve"> move the file to local repository we use git commit and use git log to see if file has </w:t>
       </w:r>
       <w:proofErr w:type="spellStart"/>
       <w:r>
@@ -1278,15 +1262,7 @@
           <w:sz w:val="30"/>
           <w:szCs w:val="30"/>
         </w:rPr>
-        <w:t xml:space="preserve"> file defines objects that should not be added to git repository. It will not </w:t>
-      </w:r>
-      <w:r>
-        <w:rPr>
-          <w:color w:val="C9211E"/>
-          <w:sz w:val="30"/>
-          <w:szCs w:val="30"/>
-        </w:rPr>
-        <w:t xml:space="preserve">show the files and folders in working area for file types defined in </w:t>
+        <w:t xml:space="preserve"> file defines objects that should not be added to git repository. It will not show the files and folders in working area for file types defined in </w:t>
       </w:r>
       <w:proofErr w:type="spellStart"/>
       <w:r>
@@ -1843,15 +1819,7 @@
           <w:sz w:val="30"/>
           <w:szCs w:val="30"/>
         </w:rPr>
-        <w:t xml:space="preserve"> reset –soft </w:t>
-      </w:r>
-      <w:r>
-        <w:rPr>
-          <w:color w:val="C9211E"/>
-          <w:sz w:val="30"/>
-          <w:szCs w:val="30"/>
-        </w:rPr>
-        <w:t>commit-id – deletes commit ids but preserves commit history and can be reverted to commit id later</w:t>
+        <w:t xml:space="preserve"> reset –soft commit-id – deletes commit ids but preserves commit history and can be reverted to commit id later</w:t>
       </w:r>
     </w:p>
     <w:p>
@@ -2029,15 +1997,7 @@
           <w:sz w:val="30"/>
           <w:szCs w:val="30"/>
         </w:rPr>
-        <w:t>Bit</w:t>
-      </w:r>
-      <w:r>
-        <w:rPr>
-          <w:color w:val="C9211E"/>
-          <w:sz w:val="30"/>
-          <w:szCs w:val="30"/>
-        </w:rPr>
-        <w:t>bucket</w:t>
+        <w:t>Bitbucket</w:t>
       </w:r>
       <w:proofErr w:type="spellEnd"/>
       <w:r>
@@ -2336,16 +2296,7 @@
           <w:sz w:val="18"/>
           <w:szCs w:val="30"/>
         </w:rPr>
-        <w:t>gi</w:t>
-      </w:r>
-      <w:r>
-        <w:rPr>
-          <w:rFonts w:ascii="Lucida Console" w:hAnsi="Lucida Console"/>
-          <w:color w:val="C9211E"/>
-          <w:sz w:val="18"/>
-          <w:szCs w:val="30"/>
-        </w:rPr>
-        <w:t>t</w:t>
+        <w:t>git</w:t>
       </w:r>
       <w:proofErr w:type="gramEnd"/>
       <w:r>
@@ -2506,15 +2457,7 @@
           <w:sz w:val="30"/>
           <w:szCs w:val="30"/>
         </w:rPr>
-        <w:t xml:space="preserve"> and click </w:t>
-      </w:r>
-      <w:r>
-        <w:rPr>
-          <w:color w:val="C9211E"/>
-          <w:sz w:val="30"/>
-          <w:szCs w:val="30"/>
-        </w:rPr>
-        <w:t>fork</w:t>
+        <w:t xml:space="preserve"> and click fork</w:t>
       </w:r>
     </w:p>
     <w:p/>
@@ -2667,15 +2610,7 @@
           <w:sz w:val="30"/>
           <w:szCs w:val="30"/>
         </w:rPr>
-        <w:t xml:space="preserve"> repo – pull request – new pull request – create pull request – add title and </w:t>
-      </w:r>
-      <w:r>
-        <w:rPr>
-          <w:color w:val="C9211E"/>
-          <w:sz w:val="30"/>
-          <w:szCs w:val="30"/>
-        </w:rPr>
-        <w:t>description and click on create pull request.</w:t>
+        <w:t xml:space="preserve"> repo – pull request – new pull request – create pull request – add title and description and click on create pull request.</w:t>
       </w:r>
     </w:p>
     <w:p/>
@@ -2695,6 +2630,50 @@
         </w:rPr>
         <w:t>5. Owner can now view pull request and merge changes if ok.</w:t>
       </w:r>
+    </w:p>
+    <w:p>
+      <w:pPr>
+        <w:rPr>
+          <w:color w:val="C9211E"/>
+          <w:sz w:val="30"/>
+          <w:szCs w:val="30"/>
+        </w:rPr>
+      </w:pPr>
+    </w:p>
+    <w:p>
+      <w:pPr>
+        <w:rPr>
+          <w:color w:val="C9211E"/>
+          <w:sz w:val="30"/>
+          <w:szCs w:val="30"/>
+        </w:rPr>
+      </w:pPr>
+    </w:p>
+    <w:p>
+      <w:pPr>
+        <w:rPr>
+          <w:color w:val="C9211E"/>
+          <w:sz w:val="30"/>
+          <w:szCs w:val="30"/>
+        </w:rPr>
+      </w:pPr>
+      <w:r>
+        <w:rPr>
+          <w:color w:val="C9211E"/>
+          <w:sz w:val="30"/>
+          <w:szCs w:val="30"/>
+        </w:rPr>
+        <w:t>Branching in Git:</w:t>
+      </w:r>
+    </w:p>
+    <w:p>
+      <w:pPr>
+        <w:rPr>
+          <w:color w:val="C9211E"/>
+          <w:sz w:val="30"/>
+          <w:szCs w:val="30"/>
+        </w:rPr>
+      </w:pPr>
     </w:p>
     <w:p>
       <w:pPr>

</xml_diff>